<commit_message>
finish modu and new demod
</commit_message>
<xml_diff>
--- a/后台接口.docx
+++ b/后台接口.docx
@@ -3,18 +3,17 @@
 <w:document xmlns:wpc="http://schemas.microsoft.com/office/word/2010/wordprocessingCanvas" xmlns:cx="http://schemas.microsoft.com/office/drawing/2014/chartex" xmlns:mc="http://schemas.openxmlformats.org/markup-compatibility/2006" xmlns:o="urn:schemas-microsoft-com:office:office" xmlns:r="http://schemas.openxmlformats.org/officeDocument/2006/relationships" xmlns:m="http://schemas.openxmlformats.org/officeDocument/2006/math" xmlns:v="urn:schemas-microsoft-com:vml" xmlns:wp14="http://schemas.microsoft.com/office/word/2010/wordprocessingDrawing" xmlns:wp="http://schemas.openxmlformats.org/drawingml/2006/wordprocessingDrawing" xmlns:w10="urn:schemas-microsoft-com:office:word" xmlns:w="http://schemas.openxmlformats.org/wordprocessingml/2006/main" xmlns:w14="http://schemas.microsoft.com/office/word/2010/wordml" xmlns:w15="http://schemas.microsoft.com/office/word/2012/wordml" xmlns:w16se="http://schemas.microsoft.com/office/word/2015/wordml/symex" xmlns:wpg="http://schemas.microsoft.com/office/word/2010/wordprocessingGroup" xmlns:wpi="http://schemas.microsoft.com/office/word/2010/wordprocessingInk" xmlns:wne="http://schemas.microsoft.com/office/word/2006/wordml" xmlns:wps="http://schemas.microsoft.com/office/word/2010/wordprocessingShape" mc:Ignorable="w14 w15 w16se wp14">
   <w:body>
     <w:p>
+      <w:proofErr w:type="spellStart"/>
       <w:r>
-        <w:t>V</w:t>
+        <w:t>M</w:t>
       </w:r>
       <w:r>
         <w:rPr>
           <w:rFonts w:hint="eastAsia"/>
         </w:rPr>
-        <w:t>iew</w:t>
+        <w:t>odu</w:t>
       </w:r>
-      <w:r>
-        <w:t xml:space="preserve"> </w:t>
-      </w:r>
+      <w:proofErr w:type="spellEnd"/>
     </w:p>
     <w:tbl>
       <w:tblPr>
@@ -23,7 +22,7 @@
         <w:tblLook w:val="04A0" w:firstRow="1" w:lastRow="0" w:firstColumn="1" w:lastColumn="0" w:noHBand="0" w:noVBand="1"/>
       </w:tblPr>
       <w:tblGrid>
-        <w:gridCol w:w="1129"/>
+        <w:gridCol w:w="1314"/>
         <w:gridCol w:w="993"/>
         <w:gridCol w:w="1417"/>
         <w:gridCol w:w="1134"/>
@@ -36,6 +35,7 @@
             <w:tcW w:w="1129" w:type="dxa"/>
           </w:tcPr>
           <w:p>
+            <w:bookmarkStart w:id="0" w:name="_GoBack"/>
             <w:r>
               <w:rPr>
                 <w:rFonts w:hint="eastAsia"/>
@@ -88,11 +88,6 @@
             <w:tcW w:w="1701" w:type="dxa"/>
           </w:tcPr>
           <w:p>
-            <w:pPr>
-              <w:rPr>
-                <w:rFonts w:hint="eastAsia"/>
-              </w:rPr>
-            </w:pPr>
             <w:r>
               <w:rPr>
                 <w:rFonts w:hint="eastAsia"/>
@@ -106,11 +101,6 @@
             <w:tcW w:w="1701" w:type="dxa"/>
           </w:tcPr>
           <w:p>
-            <w:pPr>
-              <w:rPr>
-                <w:rFonts w:hint="eastAsia"/>
-              </w:rPr>
-            </w:pPr>
             <w:r>
               <w:rPr>
                 <w:rFonts w:hint="eastAsia"/>
@@ -247,11 +237,6 @@
             </w:r>
           </w:p>
           <w:p>
-            <w:pPr>
-              <w:rPr>
-                <w:rFonts w:hint="eastAsia"/>
-              </w:rPr>
-            </w:pPr>
             <w:r>
               <w:t>“signal”}</w:t>
             </w:r>
@@ -284,8 +269,6 @@
             </w:r>
           </w:p>
         </w:tc>
-        <w:bookmarkStart w:id="0" w:name="_GoBack"/>
-        <w:bookmarkEnd w:id="0"/>
       </w:tr>
       <w:tr>
         <w:tc>
@@ -363,11 +346,6 @@
             <w:tcW w:w="1701" w:type="dxa"/>
           </w:tcPr>
           <w:p>
-            <w:pPr>
-              <w:rPr>
-                <w:rFonts w:hint="eastAsia"/>
-              </w:rPr>
-            </w:pPr>
             <w:r>
               <w:rPr>
                 <w:rFonts w:hint="eastAsia"/>
@@ -440,11 +418,6 @@
             <w:tcW w:w="1701" w:type="dxa"/>
           </w:tcPr>
           <w:p>
-            <w:pPr>
-              <w:rPr>
-                <w:rFonts w:hint="eastAsia"/>
-              </w:rPr>
-            </w:pPr>
             <w:r>
               <w:rPr>
                 <w:rFonts w:hint="eastAsia"/>
@@ -461,11 +434,6 @@
             <w:tcW w:w="1701" w:type="dxa"/>
           </w:tcPr>
           <w:p>
-            <w:pPr>
-              <w:rPr>
-                <w:rFonts w:hint="eastAsia"/>
-              </w:rPr>
-            </w:pPr>
             <w:r>
               <w:rPr>
                 <w:rFonts w:hint="eastAsia"/>
@@ -538,11 +506,6 @@
             <w:tcW w:w="1701" w:type="dxa"/>
           </w:tcPr>
           <w:p>
-            <w:pPr>
-              <w:rPr>
-                <w:rFonts w:hint="eastAsia"/>
-              </w:rPr>
-            </w:pPr>
             <w:r>
               <w:rPr>
                 <w:rFonts w:hint="eastAsia"/>
@@ -556,11 +519,6 @@
             <w:tcW w:w="1701" w:type="dxa"/>
           </w:tcPr>
           <w:p>
-            <w:pPr>
-              <w:rPr>
-                <w:rFonts w:hint="eastAsia"/>
-              </w:rPr>
-            </w:pPr>
             <w:r>
               <w:rPr>
                 <w:rFonts w:hint="eastAsia"/>
@@ -631,11 +589,6 @@
             <w:tcW w:w="1701" w:type="dxa"/>
           </w:tcPr>
           <w:p>
-            <w:pPr>
-              <w:rPr>
-                <w:rFonts w:hint="eastAsia"/>
-              </w:rPr>
-            </w:pPr>
             <w:r>
               <w:rPr>
                 <w:rFonts w:hint="eastAsia"/>
@@ -649,11 +602,6 @@
             <w:tcW w:w="1701" w:type="dxa"/>
           </w:tcPr>
           <w:p>
-            <w:pPr>
-              <w:rPr>
-                <w:rFonts w:hint="eastAsia"/>
-              </w:rPr>
-            </w:pPr>
             <w:r>
               <w:rPr>
                 <w:rFonts w:hint="eastAsia"/>
@@ -753,37 +701,87 @@
           <w:tcPr>
             <w:tcW w:w="1129" w:type="dxa"/>
           </w:tcPr>
-          <w:p/>
+          <w:p>
+            <w:proofErr w:type="spellStart"/>
+            <w:r>
+              <w:t>o</w:t>
+            </w:r>
+            <w:r>
+              <w:rPr>
+                <w:rFonts w:hint="eastAsia"/>
+              </w:rPr>
+              <w:t>btime</w:t>
+            </w:r>
+            <w:proofErr w:type="spellEnd"/>
+          </w:p>
         </w:tc>
         <w:tc>
           <w:tcPr>
             <w:tcW w:w="993" w:type="dxa"/>
           </w:tcPr>
-          <w:p/>
+          <w:p>
+            <w:r>
+              <w:rPr>
+                <w:rFonts w:hint="eastAsia"/>
+              </w:rPr>
+              <w:t>否</w:t>
+            </w:r>
+          </w:p>
         </w:tc>
         <w:tc>
           <w:tcPr>
             <w:tcW w:w="1417" w:type="dxa"/>
           </w:tcPr>
-          <w:p/>
+          <w:p>
+            <w:r>
+              <w:t>I</w:t>
+            </w:r>
+            <w:r>
+              <w:rPr>
+                <w:rFonts w:hint="eastAsia"/>
+              </w:rPr>
+              <w:t>nteger</w:t>
+            </w:r>
+          </w:p>
         </w:tc>
         <w:tc>
           <w:tcPr>
             <w:tcW w:w="1134" w:type="dxa"/>
           </w:tcPr>
-          <w:p/>
-        </w:tc>
-        <w:tc>
-          <w:tcPr>
-            <w:tcW w:w="1701" w:type="dxa"/>
-          </w:tcPr>
-          <w:p/>
-        </w:tc>
-        <w:tc>
-          <w:tcPr>
-            <w:tcW w:w="1701" w:type="dxa"/>
-          </w:tcPr>
-          <w:p/>
+          <w:p>
+            <w:r>
+              <w:rPr>
+                <w:rFonts w:hint="eastAsia"/>
+              </w:rPr>
+              <w:t>60</w:t>
+            </w:r>
+          </w:p>
+        </w:tc>
+        <w:tc>
+          <w:tcPr>
+            <w:tcW w:w="1701" w:type="dxa"/>
+          </w:tcPr>
+          <w:p>
+            <w:r>
+              <w:rPr>
+                <w:rFonts w:hint="eastAsia"/>
+              </w:rPr>
+              <w:t>大于0</w:t>
+            </w:r>
+          </w:p>
+        </w:tc>
+        <w:tc>
+          <w:tcPr>
+            <w:tcW w:w="1701" w:type="dxa"/>
+          </w:tcPr>
+          <w:p>
+            <w:r>
+              <w:rPr>
+                <w:rFonts w:hint="eastAsia"/>
+              </w:rPr>
+              <w:t>60</w:t>
+            </w:r>
+          </w:p>
         </w:tc>
       </w:tr>
       <w:tr>
@@ -791,37 +789,90 @@
           <w:tcPr>
             <w:tcW w:w="1129" w:type="dxa"/>
           </w:tcPr>
-          <w:p/>
+          <w:p>
+            <w:proofErr w:type="spellStart"/>
+            <w:r>
+              <w:t>a</w:t>
+            </w:r>
+            <w:r>
+              <w:rPr>
+                <w:rFonts w:hint="eastAsia"/>
+              </w:rPr>
+              <w:t>nt</w:t>
+            </w:r>
+            <w:r>
+              <w:t>_pitch</w:t>
+            </w:r>
+            <w:proofErr w:type="spellEnd"/>
+          </w:p>
         </w:tc>
         <w:tc>
           <w:tcPr>
             <w:tcW w:w="993" w:type="dxa"/>
           </w:tcPr>
-          <w:p/>
+          <w:p>
+            <w:r>
+              <w:rPr>
+                <w:rFonts w:hint="eastAsia"/>
+              </w:rPr>
+              <w:t>否</w:t>
+            </w:r>
+          </w:p>
         </w:tc>
         <w:tc>
           <w:tcPr>
             <w:tcW w:w="1417" w:type="dxa"/>
           </w:tcPr>
-          <w:p/>
+          <w:p>
+            <w:r>
+              <w:t>I</w:t>
+            </w:r>
+            <w:r>
+              <w:rPr>
+                <w:rFonts w:hint="eastAsia"/>
+              </w:rPr>
+              <w:t>nteger</w:t>
+            </w:r>
+          </w:p>
         </w:tc>
         <w:tc>
           <w:tcPr>
             <w:tcW w:w="1134" w:type="dxa"/>
           </w:tcPr>
-          <w:p/>
-        </w:tc>
-        <w:tc>
-          <w:tcPr>
-            <w:tcW w:w="1701" w:type="dxa"/>
-          </w:tcPr>
-          <w:p/>
-        </w:tc>
-        <w:tc>
-          <w:tcPr>
-            <w:tcW w:w="1701" w:type="dxa"/>
-          </w:tcPr>
-          <w:p/>
+          <w:p>
+            <w:r>
+              <w:rPr>
+                <w:rFonts w:hint="eastAsia"/>
+              </w:rPr>
+              <w:t>0</w:t>
+            </w:r>
+          </w:p>
+        </w:tc>
+        <w:tc>
+          <w:tcPr>
+            <w:tcW w:w="1701" w:type="dxa"/>
+          </w:tcPr>
+          <w:p>
+            <w:r>
+              <w:rPr>
+                <w:rFonts w:hint="eastAsia"/>
+              </w:rPr>
+              <w:t>-180~180</w:t>
+            </w:r>
+          </w:p>
+        </w:tc>
+        <w:tc>
+          <w:tcPr>
+            <w:tcW w:w="1701" w:type="dxa"/>
+          </w:tcPr>
+          <w:p>
+            <w:r>
+              <w:rPr>
+                <w:rFonts w:hint="eastAsia"/>
+              </w:rPr>
+              <w:t>0</w:t>
+            </w:r>
+          </w:p>
         </w:tc>
       </w:tr>
       <w:tr>
@@ -829,37 +880,87 @@
           <w:tcPr>
             <w:tcW w:w="1129" w:type="dxa"/>
           </w:tcPr>
-          <w:p/>
+          <w:p>
+            <w:proofErr w:type="spellStart"/>
+            <w:r>
+              <w:rPr>
+                <w:rFonts w:hint="eastAsia"/>
+              </w:rPr>
+              <w:t>ant</w:t>
+            </w:r>
+            <w:r>
+              <w:t>_azimuth</w:t>
+            </w:r>
+            <w:proofErr w:type="spellEnd"/>
+          </w:p>
         </w:tc>
         <w:tc>
           <w:tcPr>
             <w:tcW w:w="993" w:type="dxa"/>
           </w:tcPr>
-          <w:p/>
+          <w:p>
+            <w:r>
+              <w:rPr>
+                <w:rFonts w:hint="eastAsia"/>
+              </w:rPr>
+              <w:t>否</w:t>
+            </w:r>
+          </w:p>
         </w:tc>
         <w:tc>
           <w:tcPr>
             <w:tcW w:w="1417" w:type="dxa"/>
           </w:tcPr>
-          <w:p/>
+          <w:p>
+            <w:r>
+              <w:t>I</w:t>
+            </w:r>
+            <w:r>
+              <w:rPr>
+                <w:rFonts w:hint="eastAsia"/>
+              </w:rPr>
+              <w:t>nteger</w:t>
+            </w:r>
+          </w:p>
         </w:tc>
         <w:tc>
           <w:tcPr>
             <w:tcW w:w="1134" w:type="dxa"/>
           </w:tcPr>
-          <w:p/>
-        </w:tc>
-        <w:tc>
-          <w:tcPr>
-            <w:tcW w:w="1701" w:type="dxa"/>
-          </w:tcPr>
-          <w:p/>
-        </w:tc>
-        <w:tc>
-          <w:tcPr>
-            <w:tcW w:w="1701" w:type="dxa"/>
-          </w:tcPr>
-          <w:p/>
+          <w:p>
+            <w:r>
+              <w:rPr>
+                <w:rFonts w:hint="eastAsia"/>
+              </w:rPr>
+              <w:t>0</w:t>
+            </w:r>
+          </w:p>
+        </w:tc>
+        <w:tc>
+          <w:tcPr>
+            <w:tcW w:w="1701" w:type="dxa"/>
+          </w:tcPr>
+          <w:p>
+            <w:r>
+              <w:rPr>
+                <w:rFonts w:hint="eastAsia"/>
+              </w:rPr>
+              <w:t>0~360</w:t>
+            </w:r>
+          </w:p>
+        </w:tc>
+        <w:tc>
+          <w:tcPr>
+            <w:tcW w:w="1701" w:type="dxa"/>
+          </w:tcPr>
+          <w:p>
+            <w:r>
+              <w:rPr>
+                <w:rFonts w:hint="eastAsia"/>
+              </w:rPr>
+              <w:t>0</w:t>
+            </w:r>
+          </w:p>
         </w:tc>
       </w:tr>
       <w:tr>
@@ -976,6 +1077,7 @@
           <w:p/>
         </w:tc>
       </w:tr>
+      <w:bookmarkEnd w:id="0"/>
     </w:tbl>
     <w:p/>
     <w:sectPr>

</xml_diff>